<commit_message>
Adjust template to prohibit rows spanning page breaks
</commit_message>
<xml_diff>
--- a/resources/contact_list_template.docx
+++ b/resources/contact_list_template.docx
@@ -2,7 +2,28 @@
 <file path=word/document.xml><?xml version="1.0" encoding="utf-8"?>
 <w:document xmlns:wpc="http://schemas.microsoft.com/office/word/2010/wordprocessingCanvas" xmlns:mo="http://schemas.microsoft.com/office/mac/office/2008/main" xmlns:mc="http://schemas.openxmlformats.org/markup-compatibility/2006" xmlns:mv="urn:schemas-microsoft-com:mac:vml" xmlns:o="urn:schemas-microsoft-com:office:office" xmlns:r="http://schemas.openxmlformats.org/officeDocument/2006/relationships" xmlns:m="http://schemas.openxmlformats.org/officeDocument/2006/math" xmlns:v="urn:schemas-microsoft-com:vml" xmlns:wp14="http://schemas.microsoft.com/office/word/2010/wordprocessingDrawing" xmlns:wp="http://schemas.openxmlformats.org/drawingml/2006/wordprocessingDrawing" xmlns:w10="urn:schemas-microsoft-com:office:word" xmlns:w="http://schemas.openxmlformats.org/wordprocessingml/2006/main" xmlns:w14="http://schemas.microsoft.com/office/word/2010/wordml" xmlns:wpg="http://schemas.microsoft.com/office/word/2010/wordprocessingGroup" xmlns:wpi="http://schemas.microsoft.com/office/word/2010/wordprocessingInk" xmlns:wne="http://schemas.microsoft.com/office/word/2006/wordml" xmlns:wps="http://schemas.microsoft.com/office/word/2010/wordprocessingShape" mc:Ignorable="w14 wp14">
   <w:body>
-    <w:p/>
+    <w:tbl>
+      <w:tblPr>
+        <w:tblStyle w:val="FAMILY-LIST"/>
+        <w:tblW w:w="0" w:type="auto"/>
+        <w:tblInd w:w="-28" w:type="dxa"/>
+        <w:tblLook w:val="04A0" w:firstRow="1" w:lastRow="0" w:firstColumn="1" w:lastColumn="0" w:noHBand="0" w:noVBand="1"/>
+      </w:tblPr>
+      <w:tblGrid>
+        <w:gridCol w:w="10649"/>
+      </w:tblGrid>
+      <w:tr>
+        <w:tc>
+          <w:tcPr>
+            <w:tcW w:w="10677" w:type="dxa"/>
+          </w:tcPr>
+          <w:p>
+            <w:bookmarkStart w:id="0" w:name="_GoBack"/>
+          </w:p>
+        </w:tc>
+      </w:tr>
+      <w:bookmarkEnd w:id="0"/>
+    </w:tbl>
     <w:p/>
     <w:p/>
     <w:p/>
@@ -75,7 +96,7 @@
         <w:rPr>
           <w:noProof/>
         </w:rPr>
-        <w:t>January 2017</w:t>
+        <w:t>July 2017</w:t>
       </w:r>
       <w:r>
         <w:fldChar w:fldCharType="end"/>
@@ -92,8 +113,6 @@
       <w:r>
         <w:br w:type="page"/>
       </w:r>
-      <w:bookmarkStart w:id="0" w:name="_GoBack"/>
-      <w:bookmarkEnd w:id="0"/>
     </w:p>
     <w:p>
       <w:r>
@@ -403,7 +422,7 @@
   <w:style w:type="table" w:customStyle="1" w:styleId="FAMILY-LIST">
     <w:name w:val="FAMILY-LIST"/>
     <w:uiPriority w:val="99"/>
-    <w:rsid w:val="00752622"/>
+    <w:rsid w:val="003D18F6"/>
     <w:tblPr>
       <w:tblCellMar>
         <w:top w:w="57" w:type="dxa"/>
@@ -412,6 +431,9 @@
         <w:right w:w="80" w:type="dxa"/>
       </w:tblCellMar>
     </w:tblPr>
+    <w:trPr>
+      <w:cantSplit/>
+    </w:trPr>
   </w:style>
   <w:style w:type="character" w:customStyle="1" w:styleId="Heading1Char">
     <w:name w:val="Heading 1 Char"/>
@@ -842,7 +864,7 @@
   <w:style w:type="table" w:customStyle="1" w:styleId="FAMILY-LIST">
     <w:name w:val="FAMILY-LIST"/>
     <w:uiPriority w:val="99"/>
-    <w:rsid w:val="00752622"/>
+    <w:rsid w:val="003D18F6"/>
     <w:tblPr>
       <w:tblCellMar>
         <w:top w:w="57" w:type="dxa"/>
@@ -851,6 +873,9 @@
         <w:right w:w="80" w:type="dxa"/>
       </w:tblCellMar>
     </w:tblPr>
+    <w:trPr>
+      <w:cantSplit/>
+    </w:trPr>
   </w:style>
   <w:style w:type="character" w:customStyle="1" w:styleId="Heading1Char">
     <w:name w:val="Heading 1 Char"/>
@@ -1315,7 +1340,7 @@
 </file>
 
 <file path=customXml/itemProps1.xml><?xml version="1.0" encoding="utf-8"?>
-<ds:datastoreItem xmlns:ds="http://schemas.openxmlformats.org/officeDocument/2006/customXml" ds:itemID="{6FF5F7FF-880B-BD44-AC6F-F99FFB5BE115}">
+<ds:datastoreItem xmlns:ds="http://schemas.openxmlformats.org/officeDocument/2006/customXml" ds:itemID="{D421656D-BA5E-FB45-8935-FA9344470082}">
   <ds:schemaRefs>
     <ds:schemaRef ds:uri="http://schemas.openxmlformats.org/officeDocument/2006/bibliography"/>
   </ds:schemaRefs>

</xml_diff>

<commit_message>
Set the date on the front of the contact list DOCX via Jethro since Word doesn't update it reliably
</commit_message>
<xml_diff>
--- a/resources/contact_list_template.docx
+++ b/resources/contact_list_template.docx
@@ -17,12 +17,9 @@
           <w:tcPr>
             <w:tcW w:w="10677" w:type="dxa"/>
           </w:tcPr>
-          <w:p>
-            <w:bookmarkStart w:id="0" w:name="_GoBack"/>
-          </w:p>
+          <w:p/>
         </w:tc>
       </w:tr>
-      <w:bookmarkEnd w:id="0"/>
     </w:tbl>
     <w:p/>
     <w:p/>
@@ -84,23 +81,10 @@
         <w:jc w:val="center"/>
       </w:pPr>
       <w:r>
-        <w:fldChar w:fldCharType="begin"/>
+        <w:t>%MONTH%</w:t>
       </w:r>
-      <w:r>
-        <w:instrText xml:space="preserve"> DATE \@ "MMMM yyyy" \* MERGEFORMAT </w:instrText>
-      </w:r>
-      <w:r>
-        <w:fldChar w:fldCharType="separate"/>
-      </w:r>
-      <w:r>
-        <w:rPr>
-          <w:noProof/>
-        </w:rPr>
-        <w:t>July 2017</w:t>
-      </w:r>
-      <w:r>
-        <w:fldChar w:fldCharType="end"/>
-      </w:r>
+      <w:bookmarkStart w:id="0" w:name="_GoBack"/>
+      <w:bookmarkEnd w:id="0"/>
     </w:p>
     <w:p>
       <w:pPr>
@@ -1340,7 +1324,7 @@
 </file>
 
 <file path=customXml/itemProps1.xml><?xml version="1.0" encoding="utf-8"?>
-<ds:datastoreItem xmlns:ds="http://schemas.openxmlformats.org/officeDocument/2006/customXml" ds:itemID="{D421656D-BA5E-FB45-8935-FA9344470082}">
+<ds:datastoreItem xmlns:ds="http://schemas.openxmlformats.org/officeDocument/2006/customXml" ds:itemID="{0D898D4E-E872-1A48-825C-2002CBA069B8}">
   <ds:schemaRefs>
     <ds:schemaRef ds:uri="http://schemas.openxmlformats.org/officeDocument/2006/bibliography"/>
   </ds:schemaRefs>

</xml_diff>